<commit_message>
deleted unnessesary configurration files
</commit_message>
<xml_diff>
--- a/Game.docx
+++ b/Game.docx
@@ -319,7 +319,7 @@
       <w:r>
         <w:t xml:space="preserve">design: </w:t>
       </w:r>
-      <w:hyperlink r:id="rId5" w:history="1">
+      <w:hyperlink r:id="rId5" w:anchor="77" w:history="1">
         <w:r>
           <w:rPr>
             <w:rStyle w:val="Hyperlink"/>
@@ -330,10 +330,92 @@
       <w:r>
         <w:tab/>
       </w:r>
+    </w:p>
+    <w:p/>
+    <w:p/>
+    <w:p/>
+    <w:p/>
+    <w:p>
+      <w:pPr>
+        <w:jc w:val="center"/>
+        <w:rPr>
+          <w:sz w:val="28"/>
+          <w:szCs w:val="28"/>
+        </w:rPr>
+      </w:pPr>
+      <w:r>
+        <w:rPr>
+          <w:sz w:val="28"/>
+          <w:szCs w:val="28"/>
+        </w:rPr>
+        <w:lastRenderedPageBreak/>
+        <w:t>Structure</w:t>
+      </w:r>
+    </w:p>
+    <w:p>
+      <w:pPr>
+        <w:jc w:val="center"/>
+        <w:rPr>
+          <w:sz w:val="28"/>
+          <w:szCs w:val="28"/>
+        </w:rPr>
+      </w:pPr>
+      <w:r>
+        <w:rPr>
+          <w:noProof/>
+        </w:rPr>
+        <w:drawing>
+          <wp:inline distT="0" distB="0" distL="0" distR="0" wp14:anchorId="0F2FB713" wp14:editId="33A71F31">
+            <wp:extent cx="5972810" cy="2934335"/>
+            <wp:effectExtent l="0" t="0" r="8890" b="0"/>
+            <wp:docPr id="1" name="Grafik 1" descr="libGDX game screen flowchart"/>
+            <wp:cNvGraphicFramePr>
+              <a:graphicFrameLocks xmlns:a="http://schemas.openxmlformats.org/drawingml/2006/main" noChangeAspect="1"/>
+            </wp:cNvGraphicFramePr>
+            <a:graphic xmlns:a="http://schemas.openxmlformats.org/drawingml/2006/main">
+              <a:graphicData uri="http://schemas.openxmlformats.org/drawingml/2006/picture">
+                <pic:pic xmlns:pic="http://schemas.openxmlformats.org/drawingml/2006/picture">
+                  <pic:nvPicPr>
+                    <pic:cNvPr id="0" name="Picture 1" descr="libGDX game screen flowchart"/>
+                    <pic:cNvPicPr>
+                      <a:picLocks noChangeAspect="1" noChangeArrowheads="1"/>
+                    </pic:cNvPicPr>
+                  </pic:nvPicPr>
+                  <pic:blipFill>
+                    <a:blip r:embed="rId6">
+                      <a:extLst>
+                        <a:ext uri="{28A0092B-C50C-407E-A947-70E740481C1C}">
+                          <a14:useLocalDpi xmlns:a14="http://schemas.microsoft.com/office/drawing/2010/main" val="0"/>
+                        </a:ext>
+                      </a:extLst>
+                    </a:blip>
+                    <a:srcRect/>
+                    <a:stretch>
+                      <a:fillRect/>
+                    </a:stretch>
+                  </pic:blipFill>
+                  <pic:spPr bwMode="auto">
+                    <a:xfrm>
+                      <a:off x="0" y="0"/>
+                      <a:ext cx="5972810" cy="2934335"/>
+                    </a:xfrm>
+                    <a:prstGeom prst="rect">
+                      <a:avLst/>
+                    </a:prstGeom>
+                    <a:noFill/>
+                    <a:ln>
+                      <a:noFill/>
+                    </a:ln>
+                  </pic:spPr>
+                </pic:pic>
+              </a:graphicData>
+            </a:graphic>
+          </wp:inline>
+        </w:drawing>
+      </w:r>
       <w:bookmarkStart w:id="0" w:name="_GoBack"/>
       <w:bookmarkEnd w:id="0"/>
     </w:p>
-    <w:p/>
     <w:sectPr>
       <w:pgSz w:w="12240" w:h="15840"/>
       <w:pgMar w:top="1417" w:right="1417" w:bottom="1134" w:left="1417" w:header="720" w:footer="720" w:gutter="0"/>

</xml_diff>

<commit_message>
Trzing to start the server on a differrent thread
</commit_message>
<xml_diff>
--- a/Game.docx
+++ b/Game.docx
@@ -413,8 +413,225 @@
           </wp:inline>
         </w:drawing>
       </w:r>
+    </w:p>
+    <w:p>
+      <w:pPr>
+        <w:jc w:val="center"/>
+        <w:rPr>
+          <w:sz w:val="28"/>
+          <w:szCs w:val="28"/>
+        </w:rPr>
+      </w:pPr>
+    </w:p>
+    <w:p>
+      <w:pPr>
+        <w:jc w:val="center"/>
+        <w:rPr>
+          <w:sz w:val="28"/>
+          <w:szCs w:val="28"/>
+        </w:rPr>
+      </w:pPr>
+    </w:p>
+    <w:p>
+      <w:pPr>
+        <w:jc w:val="center"/>
+        <w:rPr>
+          <w:sz w:val="28"/>
+          <w:szCs w:val="28"/>
+        </w:rPr>
+      </w:pPr>
+    </w:p>
+    <w:p>
+      <w:pPr>
+        <w:jc w:val="center"/>
+        <w:rPr>
+          <w:sz w:val="28"/>
+          <w:szCs w:val="28"/>
+        </w:rPr>
+      </w:pPr>
+    </w:p>
+    <w:p>
+      <w:pPr>
+        <w:jc w:val="center"/>
+        <w:rPr>
+          <w:sz w:val="28"/>
+          <w:szCs w:val="28"/>
+        </w:rPr>
+      </w:pPr>
+    </w:p>
+    <w:p>
+      <w:pPr>
+        <w:jc w:val="center"/>
+        <w:rPr>
+          <w:sz w:val="28"/>
+          <w:szCs w:val="28"/>
+        </w:rPr>
+      </w:pPr>
+    </w:p>
+    <w:p>
+      <w:pPr>
+        <w:jc w:val="center"/>
+        <w:rPr>
+          <w:sz w:val="28"/>
+          <w:szCs w:val="28"/>
+        </w:rPr>
+      </w:pPr>
+    </w:p>
+    <w:p>
+      <w:pPr>
+        <w:jc w:val="center"/>
+        <w:rPr>
+          <w:sz w:val="28"/>
+          <w:szCs w:val="28"/>
+        </w:rPr>
+      </w:pPr>
+    </w:p>
+    <w:p>
+      <w:pPr>
+        <w:jc w:val="center"/>
+        <w:rPr>
+          <w:sz w:val="28"/>
+          <w:szCs w:val="28"/>
+        </w:rPr>
+      </w:pPr>
+    </w:p>
+    <w:p>
+      <w:pPr>
+        <w:jc w:val="center"/>
+        <w:rPr>
+          <w:sz w:val="28"/>
+          <w:szCs w:val="28"/>
+        </w:rPr>
+      </w:pPr>
+    </w:p>
+    <w:p>
+      <w:pPr>
+        <w:jc w:val="center"/>
+        <w:rPr>
+          <w:sz w:val="28"/>
+          <w:szCs w:val="28"/>
+        </w:rPr>
+      </w:pPr>
+    </w:p>
+    <w:p>
+      <w:pPr>
+        <w:jc w:val="center"/>
+        <w:rPr>
+          <w:sz w:val="28"/>
+          <w:szCs w:val="28"/>
+        </w:rPr>
+      </w:pPr>
+    </w:p>
+    <w:p>
+      <w:pPr>
+        <w:jc w:val="center"/>
+        <w:rPr>
+          <w:sz w:val="28"/>
+          <w:szCs w:val="28"/>
+        </w:rPr>
+      </w:pPr>
+    </w:p>
+    <w:p>
+      <w:pPr>
+        <w:jc w:val="center"/>
+        <w:rPr>
+          <w:sz w:val="28"/>
+          <w:szCs w:val="28"/>
+        </w:rPr>
+      </w:pPr>
+    </w:p>
+    <w:p>
+      <w:pPr>
+        <w:jc w:val="center"/>
+        <w:rPr>
+          <w:sz w:val="28"/>
+          <w:szCs w:val="28"/>
+        </w:rPr>
+      </w:pPr>
+    </w:p>
+    <w:p>
+      <w:pPr>
+        <w:jc w:val="center"/>
+        <w:rPr>
+          <w:sz w:val="28"/>
+          <w:szCs w:val="28"/>
+        </w:rPr>
+      </w:pPr>
+    </w:p>
+    <w:p>
+      <w:pPr>
+        <w:jc w:val="center"/>
+        <w:rPr>
+          <w:sz w:val="28"/>
+          <w:szCs w:val="28"/>
+        </w:rPr>
+      </w:pPr>
+    </w:p>
+    <w:p>
+      <w:pPr>
+        <w:jc w:val="center"/>
+        <w:rPr>
+          <w:sz w:val="28"/>
+          <w:szCs w:val="28"/>
+        </w:rPr>
+      </w:pPr>
       <w:bookmarkStart w:id="0" w:name="_GoBack"/>
       <w:bookmarkEnd w:id="0"/>
+    </w:p>
+    <w:p>
+      <w:pPr>
+        <w:jc w:val="center"/>
+        <w:rPr>
+          <w:sz w:val="28"/>
+          <w:szCs w:val="28"/>
+        </w:rPr>
+      </w:pPr>
+      <w:proofErr w:type="gramStart"/>
+      <w:r>
+        <w:rPr>
+          <w:rFonts w:ascii="Courier New" w:hAnsi="Courier New" w:cs="Courier New"/>
+          <w:color w:val="D0CCC5"/>
+          <w:sz w:val="27"/>
+          <w:szCs w:val="27"/>
+          <w:shd w:val="clear" w:color="auto" w:fill="1C1E1F"/>
+        </w:rPr>
+        <w:t>./</w:t>
+      </w:r>
+      <w:proofErr w:type="spellStart"/>
+      <w:proofErr w:type="gramEnd"/>
+      <w:r>
+        <w:rPr>
+          <w:rFonts w:ascii="Courier New" w:hAnsi="Courier New" w:cs="Courier New"/>
+          <w:color w:val="D0CCC5"/>
+          <w:sz w:val="27"/>
+          <w:szCs w:val="27"/>
+          <w:shd w:val="clear" w:color="auto" w:fill="1C1E1F"/>
+        </w:rPr>
+        <w:t>gradlew</w:t>
+      </w:r>
+      <w:proofErr w:type="spellEnd"/>
+      <w:r>
+        <w:rPr>
+          <w:rFonts w:ascii="Courier New" w:hAnsi="Courier New" w:cs="Courier New"/>
+          <w:color w:val="D0CCC5"/>
+          <w:sz w:val="27"/>
+          <w:szCs w:val="27"/>
+          <w:shd w:val="clear" w:color="auto" w:fill="1C1E1F"/>
+        </w:rPr>
+        <w:t xml:space="preserve"> </w:t>
+      </w:r>
+      <w:proofErr w:type="spellStart"/>
+      <w:r>
+        <w:rPr>
+          <w:rFonts w:ascii="Courier New" w:hAnsi="Courier New" w:cs="Courier New"/>
+          <w:color w:val="D0CCC5"/>
+          <w:sz w:val="27"/>
+          <w:szCs w:val="27"/>
+          <w:shd w:val="clear" w:color="auto" w:fill="1C1E1F"/>
+        </w:rPr>
+        <w:t>desktop:dist</w:t>
+      </w:r>
+      <w:proofErr w:type="spellEnd"/>
     </w:p>
     <w:sectPr>
       <w:pgSz w:w="12240" w:h="15840"/>

</xml_diff>

<commit_message>
player animations added. Code refactored
</commit_message>
<xml_diff>
--- a/Game.docx
+++ b/Game.docx
@@ -331,24 +331,42 @@
         <w:tab/>
       </w:r>
     </w:p>
+    <w:p>
+      <w:r>
+        <w:t xml:space="preserve">Monster/ Player </w:t>
+      </w:r>
+      <w:r>
+        <w:t xml:space="preserve">character </w:t>
+      </w:r>
+      <w:hyperlink r:id="rId6" w:history="1">
+        <w:r>
+          <w:rPr>
+            <w:rStyle w:val="Hyperlink"/>
+          </w:rPr>
+          <w:t>https://pin.it/xvxejejes4v3jm</w:t>
+        </w:r>
+      </w:hyperlink>
+    </w:p>
+    <w:p>
+      <w:bookmarkStart w:id="0" w:name="_GoBack"/>
+      <w:bookmarkEnd w:id="0"/>
+    </w:p>
     <w:p/>
     <w:p/>
     <w:p/>
-    <w:p/>
-    <w:p>
-      <w:pPr>
-        <w:jc w:val="center"/>
-        <w:rPr>
-          <w:sz w:val="28"/>
-          <w:szCs w:val="28"/>
-        </w:rPr>
-      </w:pPr>
-      <w:r>
-        <w:rPr>
-          <w:sz w:val="28"/>
-          <w:szCs w:val="28"/>
-        </w:rPr>
-        <w:lastRenderedPageBreak/>
+    <w:p>
+      <w:pPr>
+        <w:jc w:val="center"/>
+        <w:rPr>
+          <w:sz w:val="28"/>
+          <w:szCs w:val="28"/>
+        </w:rPr>
+      </w:pPr>
+      <w:r>
+        <w:rPr>
+          <w:sz w:val="28"/>
+          <w:szCs w:val="28"/>
+        </w:rPr>
         <w:t>Structure</w:t>
       </w:r>
     </w:p>
@@ -382,7 +400,7 @@
                     </pic:cNvPicPr>
                   </pic:nvPicPr>
                   <pic:blipFill>
-                    <a:blip r:embed="rId6">
+                    <a:blip r:embed="rId7">
                       <a:extLst>
                         <a:ext uri="{28A0092B-C50C-407E-A947-70E740481C1C}">
                           <a14:useLocalDpi xmlns:a14="http://schemas.microsoft.com/office/drawing/2010/main" val="0"/>
@@ -575,8 +593,6 @@
           <w:szCs w:val="28"/>
         </w:rPr>
       </w:pPr>
-      <w:bookmarkStart w:id="0" w:name="_GoBack"/>
-      <w:bookmarkEnd w:id="0"/>
     </w:p>
     <w:p>
       <w:pPr>

</xml_diff>

<commit_message>
Server doesnt crash application now. Gui layout chnaged
</commit_message>
<xml_diff>
--- a/Game.docx
+++ b/Game.docx
@@ -170,30 +170,13 @@
     <w:p>
       <w:pPr>
         <w:jc w:val="center"/>
-        <w:rPr>
-          <w:lang w:val="de-DE"/>
-        </w:rPr>
-      </w:pPr>
-      <w:r>
-        <w:rPr>
-          <w:lang w:val="de-DE"/>
-        </w:rPr>
+      </w:pPr>
+      <w:r>
         <w:t>Crafting</w:t>
       </w:r>
     </w:p>
-    <w:p>
-      <w:pPr>
-        <w:rPr>
-          <w:lang w:val="de-DE"/>
-        </w:rPr>
-      </w:pPr>
-    </w:p>
-    <w:p>
-      <w:pPr>
-        <w:rPr>
-          <w:lang w:val="de-DE"/>
-        </w:rPr>
-      </w:pPr>
+    <w:p/>
+    <w:p>
       <w:r>
         <w:rPr>
           <w:b/>
@@ -257,15 +240,9 @@
         </w:drawing>
       </w:r>
       <w:r>
-        <w:rPr>
-          <w:lang w:val="de-DE"/>
-        </w:rPr>
         <w:t>Waffen</w:t>
       </w:r>
       <w:r>
-        <w:rPr>
-          <w:lang w:val="de-DE"/>
-        </w:rPr>
         <w:t>:</w:t>
       </w:r>
       <w:r>
@@ -347,12 +324,42 @@
         </w:r>
       </w:hyperlink>
     </w:p>
-    <w:p>
+    <w:p/>
+    <w:p/>
+    <w:p/>
+    <w:p>
+      <w:pPr>
+        <w:rPr>
+          <w:b/>
+          <w:bCs/>
+        </w:rPr>
+      </w:pPr>
+      <w:r>
+        <w:rPr>
+          <w:b/>
+          <w:bCs/>
+        </w:rPr>
+        <w:lastRenderedPageBreak/>
+        <w:t xml:space="preserve">Build artifact: </w:t>
+      </w:r>
+    </w:p>
+    <w:p>
+      <w:proofErr w:type="spellStart"/>
+      <w:r>
+        <w:t>gradlew</w:t>
+      </w:r>
+      <w:proofErr w:type="spellEnd"/>
+      <w:r>
+        <w:t xml:space="preserve"> </w:t>
+      </w:r>
+      <w:proofErr w:type="spellStart"/>
+      <w:r>
+        <w:t>desktop:dist</w:t>
+      </w:r>
       <w:bookmarkStart w:id="0" w:name="_GoBack"/>
       <w:bookmarkEnd w:id="0"/>
-    </w:p>
-    <w:p/>
-    <w:p/>
+      <w:proofErr w:type="spellEnd"/>
+    </w:p>
     <w:p/>
     <w:p>
       <w:pPr>
@@ -598,23 +605,13 @@
       <w:pPr>
         <w:jc w:val="center"/>
         <w:rPr>
-          <w:sz w:val="28"/>
-          <w:szCs w:val="28"/>
-        </w:rPr>
-      </w:pPr>
-      <w:proofErr w:type="gramStart"/>
-      <w:r>
-        <w:rPr>
           <w:rFonts w:ascii="Courier New" w:hAnsi="Courier New" w:cs="Courier New"/>
           <w:color w:val="D0CCC5"/>
           <w:sz w:val="27"/>
           <w:szCs w:val="27"/>
           <w:shd w:val="clear" w:color="auto" w:fill="1C1E1F"/>
         </w:rPr>
-        <w:t>./</w:t>
-      </w:r>
-      <w:proofErr w:type="spellStart"/>
-      <w:proofErr w:type="gramEnd"/>
+      </w:pPr>
       <w:r>
         <w:rPr>
           <w:rFonts w:ascii="Courier New" w:hAnsi="Courier New" w:cs="Courier New"/>
@@ -623,9 +620,9 @@
           <w:szCs w:val="27"/>
           <w:shd w:val="clear" w:color="auto" w:fill="1C1E1F"/>
         </w:rPr>
-        <w:t>gradlew</w:t>
-      </w:r>
-      <w:proofErr w:type="spellEnd"/>
+        <w:t>./</w:t>
+      </w:r>
+      <w:proofErr w:type="spellStart"/>
       <w:r>
         <w:rPr>
           <w:rFonts w:ascii="Courier New" w:hAnsi="Courier New" w:cs="Courier New"/>
@@ -634,9 +631,9 @@
           <w:szCs w:val="27"/>
           <w:shd w:val="clear" w:color="auto" w:fill="1C1E1F"/>
         </w:rPr>
-        <w:t xml:space="preserve"> </w:t>
-      </w:r>
-      <w:proofErr w:type="spellStart"/>
+        <w:t>gradlew</w:t>
+      </w:r>
+      <w:proofErr w:type="spellEnd"/>
       <w:r>
         <w:rPr>
           <w:rFonts w:ascii="Courier New" w:hAnsi="Courier New" w:cs="Courier New"/>
@@ -645,9 +642,29 @@
           <w:szCs w:val="27"/>
           <w:shd w:val="clear" w:color="auto" w:fill="1C1E1F"/>
         </w:rPr>
+        <w:t xml:space="preserve"> </w:t>
+      </w:r>
+      <w:proofErr w:type="spellStart"/>
+      <w:r>
+        <w:rPr>
+          <w:rFonts w:ascii="Courier New" w:hAnsi="Courier New" w:cs="Courier New"/>
+          <w:color w:val="D0CCC5"/>
+          <w:sz w:val="27"/>
+          <w:szCs w:val="27"/>
+          <w:shd w:val="clear" w:color="auto" w:fill="1C1E1F"/>
+        </w:rPr>
         <w:t>desktop:dist</w:t>
       </w:r>
       <w:proofErr w:type="spellEnd"/>
+    </w:p>
+    <w:p>
+      <w:pPr>
+        <w:jc w:val="center"/>
+        <w:rPr>
+          <w:sz w:val="28"/>
+          <w:szCs w:val="28"/>
+        </w:rPr>
+      </w:pPr>
     </w:p>
     <w:sectPr>
       <w:pgSz w:w="12240" w:h="15840"/>

</xml_diff>

<commit_message>
Game starts now properly when the Player is using the host option.
</commit_message>
<xml_diff>
--- a/Game.docx
+++ b/Game.docx
@@ -207,7 +207,7 @@
                     <pic:cNvPicPr/>
                   </pic:nvPicPr>
                   <pic:blipFill>
-                    <a:blip r:embed="rId4">
+                    <a:blip r:embed="rId5">
                       <a:extLst>
                         <a:ext uri="{28A0092B-C50C-407E-A947-70E740481C1C}">
                           <a14:useLocalDpi xmlns:a14="http://schemas.microsoft.com/office/drawing/2010/main" val="0"/>
@@ -296,7 +296,7 @@
       <w:r>
         <w:t xml:space="preserve">design: </w:t>
       </w:r>
-      <w:hyperlink r:id="rId5" w:anchor="77" w:history="1">
+      <w:hyperlink r:id="rId6" w:anchor="77" w:history="1">
         <w:r>
           <w:rPr>
             <w:rStyle w:val="Hyperlink"/>
@@ -315,7 +315,7 @@
       <w:r>
         <w:t xml:space="preserve">character </w:t>
       </w:r>
-      <w:hyperlink r:id="rId6" w:history="1">
+      <w:hyperlink r:id="rId7" w:history="1">
         <w:r>
           <w:rPr>
             <w:rStyle w:val="Hyperlink"/>
@@ -356,9 +356,21 @@
       <w:r>
         <w:t>desktop:dist</w:t>
       </w:r>
+      <w:proofErr w:type="spellEnd"/>
+    </w:p>
+    <w:p>
+      <w:pPr>
+        <w:pStyle w:val="Listenabsatz"/>
+        <w:numPr>
+          <w:ilvl w:val="0"/>
+          <w:numId w:val="1"/>
+        </w:numPr>
+      </w:pPr>
+      <w:r>
+        <w:t xml:space="preserve">The artifact is </w:t>
+      </w:r>
       <w:bookmarkStart w:id="0" w:name="_GoBack"/>
       <w:bookmarkEnd w:id="0"/>
-      <w:proofErr w:type="spellEnd"/>
     </w:p>
     <w:p/>
     <w:p>
@@ -407,7 +419,7 @@
                     </pic:cNvPicPr>
                   </pic:nvPicPr>
                   <pic:blipFill>
-                    <a:blip r:embed="rId7">
+                    <a:blip r:embed="rId8">
                       <a:extLst>
                         <a:ext uri="{28A0092B-C50C-407E-A947-70E740481C1C}">
                           <a14:useLocalDpi xmlns:a14="http://schemas.microsoft.com/office/drawing/2010/main" val="0"/>
@@ -674,6 +686,126 @@
     </w:sectPr>
   </w:body>
 </w:document>
+</file>
+
+<file path=word/numbering.xml><?xml version="1.0" encoding="utf-8"?>
+<w:numbering xmlns:wpc="http://schemas.microsoft.com/office/word/2010/wordprocessingCanvas" xmlns:cx="http://schemas.microsoft.com/office/drawing/2014/chartex" xmlns:cx1="http://schemas.microsoft.com/office/drawing/2015/9/8/chartex" xmlns:cx2="http://schemas.microsoft.com/office/drawing/2015/10/21/chartex" xmlns:cx3="http://schemas.microsoft.com/office/drawing/2016/5/9/chartex" xmlns:cx4="http://schemas.microsoft.com/office/drawing/2016/5/10/chartex" xmlns:cx5="http://schemas.microsoft.com/office/drawing/2016/5/11/chartex" xmlns:cx6="http://schemas.microsoft.com/office/drawing/2016/5/12/chartex" xmlns:cx7="http://schemas.microsoft.com/office/drawing/2016/5/13/chartex" xmlns:cx8="http://schemas.microsoft.com/office/drawing/2016/5/14/chartex" xmlns:mc="http://schemas.openxmlformats.org/markup-compatibility/2006" xmlns:aink="http://schemas.microsoft.com/office/drawing/2016/ink" xmlns:am3d="http://schemas.microsoft.com/office/drawing/2017/model3d" xmlns:o="urn:schemas-microsoft-com:office:office" xmlns:r="http://schemas.openxmlformats.org/officeDocument/2006/relationships" xmlns:m="http://schemas.openxmlformats.org/officeDocument/2006/math" xmlns:v="urn:schemas-microsoft-com:vml" xmlns:wp14="http://schemas.microsoft.com/office/word/2010/wordprocessingDrawing" xmlns:wp="http://schemas.openxmlformats.org/drawingml/2006/wordprocessingDrawing" xmlns:w10="urn:schemas-microsoft-com:office:word" xmlns:w="http://schemas.openxmlformats.org/wordprocessingml/2006/main" xmlns:w14="http://schemas.microsoft.com/office/word/2010/wordml" xmlns:w15="http://schemas.microsoft.com/office/word/2012/wordml" xmlns:w16cid="http://schemas.microsoft.com/office/word/2016/wordml/cid" xmlns:w16se="http://schemas.microsoft.com/office/word/2015/wordml/symex" xmlns:wpg="http://schemas.microsoft.com/office/word/2010/wordprocessingGroup" xmlns:wpi="http://schemas.microsoft.com/office/word/2010/wordprocessingInk" xmlns:wne="http://schemas.microsoft.com/office/word/2006/wordml" xmlns:wps="http://schemas.microsoft.com/office/word/2010/wordprocessingShape" mc:Ignorable="w14 w15 w16se w16cid wp14">
+  <w:abstractNum w:abstractNumId="0" w15:restartNumberingAfterBreak="0">
+    <w:nsid w:val="415529DB"/>
+    <w:multiLevelType w:val="hybridMultilevel"/>
+    <w:tmpl w:val="F8CC5AA4"/>
+    <w:lvl w:ilvl="0" w:tplc="7BFA9E42">
+      <w:numFmt w:val="bullet"/>
+      <w:lvlText w:val=""/>
+      <w:lvlJc w:val="left"/>
+      <w:pPr>
+        <w:ind w:left="720" w:hanging="360"/>
+      </w:pPr>
+      <w:rPr>
+        <w:rFonts w:ascii="Wingdings" w:eastAsiaTheme="minorHAnsi" w:hAnsi="Wingdings" w:cstheme="minorBidi" w:hint="default"/>
+      </w:rPr>
+    </w:lvl>
+    <w:lvl w:ilvl="1" w:tplc="04090003" w:tentative="1">
+      <w:start w:val="1"/>
+      <w:numFmt w:val="bullet"/>
+      <w:lvlText w:val="o"/>
+      <w:lvlJc w:val="left"/>
+      <w:pPr>
+        <w:ind w:left="1440" w:hanging="360"/>
+      </w:pPr>
+      <w:rPr>
+        <w:rFonts w:ascii="Courier New" w:hAnsi="Courier New" w:cs="Courier New" w:hint="default"/>
+      </w:rPr>
+    </w:lvl>
+    <w:lvl w:ilvl="2" w:tplc="04090005" w:tentative="1">
+      <w:start w:val="1"/>
+      <w:numFmt w:val="bullet"/>
+      <w:lvlText w:val=""/>
+      <w:lvlJc w:val="left"/>
+      <w:pPr>
+        <w:ind w:left="2160" w:hanging="360"/>
+      </w:pPr>
+      <w:rPr>
+        <w:rFonts w:ascii="Wingdings" w:hAnsi="Wingdings" w:hint="default"/>
+      </w:rPr>
+    </w:lvl>
+    <w:lvl w:ilvl="3" w:tplc="04090001" w:tentative="1">
+      <w:start w:val="1"/>
+      <w:numFmt w:val="bullet"/>
+      <w:lvlText w:val=""/>
+      <w:lvlJc w:val="left"/>
+      <w:pPr>
+        <w:ind w:left="2880" w:hanging="360"/>
+      </w:pPr>
+      <w:rPr>
+        <w:rFonts w:ascii="Symbol" w:hAnsi="Symbol" w:hint="default"/>
+      </w:rPr>
+    </w:lvl>
+    <w:lvl w:ilvl="4" w:tplc="04090003" w:tentative="1">
+      <w:start w:val="1"/>
+      <w:numFmt w:val="bullet"/>
+      <w:lvlText w:val="o"/>
+      <w:lvlJc w:val="left"/>
+      <w:pPr>
+        <w:ind w:left="3600" w:hanging="360"/>
+      </w:pPr>
+      <w:rPr>
+        <w:rFonts w:ascii="Courier New" w:hAnsi="Courier New" w:cs="Courier New" w:hint="default"/>
+      </w:rPr>
+    </w:lvl>
+    <w:lvl w:ilvl="5" w:tplc="04090005" w:tentative="1">
+      <w:start w:val="1"/>
+      <w:numFmt w:val="bullet"/>
+      <w:lvlText w:val=""/>
+      <w:lvlJc w:val="left"/>
+      <w:pPr>
+        <w:ind w:left="4320" w:hanging="360"/>
+      </w:pPr>
+      <w:rPr>
+        <w:rFonts w:ascii="Wingdings" w:hAnsi="Wingdings" w:hint="default"/>
+      </w:rPr>
+    </w:lvl>
+    <w:lvl w:ilvl="6" w:tplc="04090001" w:tentative="1">
+      <w:start w:val="1"/>
+      <w:numFmt w:val="bullet"/>
+      <w:lvlText w:val=""/>
+      <w:lvlJc w:val="left"/>
+      <w:pPr>
+        <w:ind w:left="5040" w:hanging="360"/>
+      </w:pPr>
+      <w:rPr>
+        <w:rFonts w:ascii="Symbol" w:hAnsi="Symbol" w:hint="default"/>
+      </w:rPr>
+    </w:lvl>
+    <w:lvl w:ilvl="7" w:tplc="04090003" w:tentative="1">
+      <w:start w:val="1"/>
+      <w:numFmt w:val="bullet"/>
+      <w:lvlText w:val="o"/>
+      <w:lvlJc w:val="left"/>
+      <w:pPr>
+        <w:ind w:left="5760" w:hanging="360"/>
+      </w:pPr>
+      <w:rPr>
+        <w:rFonts w:ascii="Courier New" w:hAnsi="Courier New" w:cs="Courier New" w:hint="default"/>
+      </w:rPr>
+    </w:lvl>
+    <w:lvl w:ilvl="8" w:tplc="04090005" w:tentative="1">
+      <w:start w:val="1"/>
+      <w:numFmt w:val="bullet"/>
+      <w:lvlText w:val=""/>
+      <w:lvlJc w:val="left"/>
+      <w:pPr>
+        <w:ind w:left="6480" w:hanging="360"/>
+      </w:pPr>
+      <w:rPr>
+        <w:rFonts w:ascii="Wingdings" w:hAnsi="Wingdings" w:hint="default"/>
+      </w:rPr>
+    </w:lvl>
+  </w:abstractNum>
+  <w:num w:numId="1">
+    <w:abstractNumId w:val="0"/>
+  </w:num>
+</w:numbering>
 </file>
 
 <file path=word/styles.xml><?xml version="1.0" encoding="utf-8"?>

</xml_diff>